<commit_message>
Use nulls and exceptions
</commit_message>
<xml_diff>
--- a/KotlinToolbox.docx
+++ b/KotlinToolbox.docx
@@ -13,21 +13,7 @@
         <w:rPr>
           <w:b/>
         </w:rPr>
-        <w:t xml:space="preserve">Chapter 6. Abstract Classes </w:t>
-      </w:r>
-      <w:proofErr w:type="gramStart"/>
-      <w:r>
-        <w:rPr>
-          <w:b/>
-        </w:rPr>
-        <w:t>And</w:t>
-      </w:r>
-      <w:proofErr w:type="gramEnd"/>
-      <w:r>
-        <w:rPr>
-          <w:b/>
-        </w:rPr>
-        <w:t xml:space="preserve"> Interface</w:t>
+        <w:t>Chapter 6. Abstract Classes And Interface</w:t>
       </w:r>
     </w:p>
     <w:p>
@@ -288,17 +274,8 @@
           <w:rStyle w:val="fontstyle31"/>
           <w:color w:val="404040"/>
         </w:rPr>
-        <w:t>super&lt;A&gt;.</w:t>
-      </w:r>
-      <w:proofErr w:type="spellStart"/>
-      <w:r>
-        <w:rPr>
-          <w:rStyle w:val="fontstyle31"/>
-          <w:color w:val="404040"/>
-        </w:rPr>
-        <w:t>myFunction</w:t>
-      </w:r>
-      <w:proofErr w:type="spellEnd"/>
+        <w:t>super&lt;A&gt;.myFunction</w:t>
+      </w:r>
       <w:r>
         <w:rPr>
           <w:rFonts w:ascii="CourierNewPSMT" w:hAnsi="CourierNewPSMT"/>
@@ -314,19 +291,11 @@
         </w:rPr>
         <w:t xml:space="preserve">to call the implementation of </w:t>
       </w:r>
-      <w:proofErr w:type="spellStart"/>
-      <w:r>
-        <w:rPr>
-          <w:rStyle w:val="fontstyle31"/>
-        </w:rPr>
-        <w:t>myFunction</w:t>
-      </w:r>
-      <w:proofErr w:type="spellEnd"/>
-      <w:r>
-        <w:rPr>
-          <w:rStyle w:val="fontstyle31"/>
-        </w:rPr>
-        <w:t xml:space="preserve"> </w:t>
+      <w:r>
+        <w:rPr>
+          <w:rStyle w:val="fontstyle31"/>
+        </w:rPr>
+        <w:t xml:space="preserve">myFunction </w:t>
       </w:r>
       <w:r>
         <w:rPr>
@@ -514,6 +483,11 @@
       </w:r>
     </w:p>
     <w:p>
+      <w:pPr>
+        <w:rPr>
+          <w:rStyle w:val="fontstyle51"/>
+        </w:rPr>
+      </w:pPr>
       <w:r>
         <w:rPr>
           <w:rStyle w:val="fontstyle01"/>
@@ -538,7 +512,6 @@
         </w:rPr>
         <w:t xml:space="preserve">operator is determined by the implementation of the </w:t>
       </w:r>
-      <w:proofErr w:type="spellStart"/>
       <w:r>
         <w:rPr>
           <w:rStyle w:val="fontstyle31"/>
@@ -549,9 +522,366 @@
         <w:rPr>
           <w:rStyle w:val="fontstyle21"/>
         </w:rPr>
-        <w:t>function</w:t>
-      </w:r>
-      <w:proofErr w:type="spellEnd"/>
+        <w:t>function.</w:t>
+      </w:r>
+      <w:r>
+        <w:rPr>
+          <w:rFonts w:ascii="Cambria" w:hAnsi="Cambria"/>
+          <w:color w:val="000000"/>
+        </w:rPr>
+        <w:br/>
+      </w:r>
+      <w:r>
+        <w:rPr>
+          <w:rStyle w:val="fontstyle01"/>
+        </w:rPr>
+        <w:t xml:space="preserve">• </w:t>
+      </w:r>
+      <w:r>
+        <w:rPr>
+          <w:rStyle w:val="fontstyle21"/>
+        </w:rPr>
+        <w:t xml:space="preserve">Every class inherits an </w:t>
+      </w:r>
+      <w:r>
+        <w:rPr>
+          <w:rStyle w:val="fontstyle31"/>
+        </w:rPr>
+        <w:t>equals</w:t>
+      </w:r>
+      <w:r>
+        <w:rPr>
+          <w:rStyle w:val="fontstyle21"/>
+        </w:rPr>
+        <w:t xml:space="preserve">, </w:t>
+      </w:r>
+      <w:r>
+        <w:rPr>
+          <w:rStyle w:val="fontstyle31"/>
+        </w:rPr>
+        <w:t xml:space="preserve">hashCode </w:t>
+      </w:r>
+      <w:r>
+        <w:rPr>
+          <w:rStyle w:val="fontstyle21"/>
+        </w:rPr>
+        <w:t xml:space="preserve">and </w:t>
+      </w:r>
+      <w:r>
+        <w:rPr>
+          <w:rStyle w:val="fontstyle31"/>
+        </w:rPr>
+        <w:t xml:space="preserve">toString </w:t>
+      </w:r>
+      <w:r>
+        <w:rPr>
+          <w:rStyle w:val="fontstyle21"/>
+        </w:rPr>
+        <w:t xml:space="preserve">function from the </w:t>
+      </w:r>
+      <w:r>
+        <w:rPr>
+          <w:rStyle w:val="fontstyle31"/>
+        </w:rPr>
+        <w:t xml:space="preserve">Any </w:t>
+      </w:r>
+      <w:r>
+        <w:rPr>
+          <w:rStyle w:val="fontstyle21"/>
+        </w:rPr>
+        <w:t>class because every</w:t>
+      </w:r>
+      <w:r>
+        <w:rPr>
+          <w:rFonts w:ascii="Cambria" w:hAnsi="Cambria"/>
+          <w:color w:val="000000"/>
+        </w:rPr>
+        <w:br/>
+      </w:r>
+      <w:r>
+        <w:rPr>
+          <w:rStyle w:val="fontstyle21"/>
+        </w:rPr>
+        <w:t xml:space="preserve">class is a subclass of </w:t>
+      </w:r>
+      <w:r>
+        <w:rPr>
+          <w:rStyle w:val="fontstyle31"/>
+        </w:rPr>
+        <w:t>Any</w:t>
+      </w:r>
+      <w:r>
+        <w:rPr>
+          <w:rStyle w:val="fontstyle21"/>
+        </w:rPr>
+        <w:t>. These functions can be overridden.</w:t>
+      </w:r>
+      <w:r>
+        <w:rPr>
+          <w:rFonts w:ascii="Cambria" w:hAnsi="Cambria"/>
+          <w:color w:val="000000"/>
+        </w:rPr>
+        <w:br/>
+      </w:r>
+      <w:r>
+        <w:rPr>
+          <w:rStyle w:val="fontstyle01"/>
+        </w:rPr>
+        <w:t xml:space="preserve">• </w:t>
+      </w:r>
+      <w:r>
+        <w:rPr>
+          <w:rStyle w:val="fontstyle21"/>
+        </w:rPr>
+        <w:t xml:space="preserve">The </w:t>
+      </w:r>
+      <w:r>
+        <w:rPr>
+          <w:rStyle w:val="fontstyle31"/>
+        </w:rPr>
+        <w:t xml:space="preserve">equals </w:t>
+      </w:r>
+      <w:r>
+        <w:rPr>
+          <w:rStyle w:val="fontstyle21"/>
+        </w:rPr>
+        <w:t xml:space="preserve">function tells you if two objects are considered “equal”. By default, it returns </w:t>
+      </w:r>
+      <w:r>
+        <w:rPr>
+          <w:rStyle w:val="fontstyle31"/>
+        </w:rPr>
+        <w:t xml:space="preserve">true </w:t>
+      </w:r>
+      <w:r>
+        <w:rPr>
+          <w:rStyle w:val="fontstyle21"/>
+        </w:rPr>
+        <w:t>if it’s</w:t>
+      </w:r>
+      <w:r>
+        <w:rPr>
+          <w:rFonts w:ascii="Cambria" w:hAnsi="Cambria"/>
+          <w:color w:val="000000"/>
+        </w:rPr>
+        <w:br/>
+      </w:r>
+      <w:r>
+        <w:rPr>
+          <w:rStyle w:val="fontstyle21"/>
+        </w:rPr>
+        <w:t xml:space="preserve">used to test the same underlying object, and </w:t>
+      </w:r>
+      <w:r>
+        <w:rPr>
+          <w:rStyle w:val="fontstyle31"/>
+        </w:rPr>
+        <w:t xml:space="preserve">false </w:t>
+      </w:r>
+      <w:r>
+        <w:rPr>
+          <w:rStyle w:val="fontstyle21"/>
+        </w:rPr>
+        <w:t>if it’s used to test separate objects.</w:t>
+      </w:r>
+      <w:r>
+        <w:rPr>
+          <w:rFonts w:ascii="Cambria" w:hAnsi="Cambria"/>
+          <w:color w:val="000000"/>
+        </w:rPr>
+        <w:br/>
+      </w:r>
+      <w:r>
+        <w:rPr>
+          <w:rStyle w:val="fontstyle01"/>
+        </w:rPr>
+        <w:t xml:space="preserve">• </w:t>
+      </w:r>
+      <w:r>
+        <w:rPr>
+          <w:rStyle w:val="fontstyle21"/>
+        </w:rPr>
+        <w:t xml:space="preserve">The </w:t>
+      </w:r>
+      <w:r>
+        <w:rPr>
+          <w:rStyle w:val="fontstyle31"/>
+        </w:rPr>
+        <w:t xml:space="preserve">=== </w:t>
+      </w:r>
+      <w:r>
+        <w:rPr>
+          <w:rStyle w:val="fontstyle21"/>
+        </w:rPr>
+        <w:t>operator lets you check whether two variables refer to the same underlying object</w:t>
+      </w:r>
+      <w:r>
+        <w:rPr>
+          <w:rFonts w:ascii="Cambria" w:hAnsi="Cambria"/>
+          <w:color w:val="000000"/>
+        </w:rPr>
+        <w:br/>
+      </w:r>
+      <w:r>
+        <w:rPr>
+          <w:rStyle w:val="fontstyle21"/>
+        </w:rPr>
+        <w:t>irrespective of the object’s type.</w:t>
+      </w:r>
+      <w:r>
+        <w:rPr>
+          <w:rFonts w:ascii="Cambria" w:hAnsi="Cambria"/>
+          <w:color w:val="000000"/>
+        </w:rPr>
+        <w:br/>
+      </w:r>
+      <w:r>
+        <w:rPr>
+          <w:rStyle w:val="fontstyle01"/>
+        </w:rPr>
+        <w:t xml:space="preserve">• </w:t>
+      </w:r>
+      <w:r>
+        <w:rPr>
+          <w:rStyle w:val="fontstyle21"/>
+        </w:rPr>
+        <w:t>A data class lets you create objects whose main purpose is to store data. It automatically overrides</w:t>
+      </w:r>
+      <w:r>
+        <w:rPr>
+          <w:rFonts w:ascii="Cambria" w:hAnsi="Cambria"/>
+          <w:color w:val="000000"/>
+        </w:rPr>
+        <w:br/>
+      </w:r>
+      <w:r>
+        <w:rPr>
+          <w:rStyle w:val="fontstyle21"/>
+        </w:rPr>
+        <w:t xml:space="preserve">the </w:t>
+      </w:r>
+      <w:r>
+        <w:rPr>
+          <w:rStyle w:val="fontstyle31"/>
+        </w:rPr>
+        <w:t>equals</w:t>
+      </w:r>
+      <w:r>
+        <w:rPr>
+          <w:rStyle w:val="fontstyle21"/>
+        </w:rPr>
+        <w:t xml:space="preserve">, </w:t>
+      </w:r>
+      <w:r>
+        <w:rPr>
+          <w:rStyle w:val="fontstyle31"/>
+        </w:rPr>
+        <w:t xml:space="preserve">hashCode </w:t>
+      </w:r>
+      <w:r>
+        <w:rPr>
+          <w:rStyle w:val="fontstyle21"/>
+        </w:rPr>
+        <w:t xml:space="preserve">and </w:t>
+      </w:r>
+      <w:r>
+        <w:rPr>
+          <w:rStyle w:val="fontstyle31"/>
+        </w:rPr>
+        <w:t xml:space="preserve">toString </w:t>
+      </w:r>
+      <w:r>
+        <w:rPr>
+          <w:rStyle w:val="fontstyle21"/>
+        </w:rPr>
+        <w:t xml:space="preserve">functions, and includes </w:t>
+      </w:r>
+      <w:r>
+        <w:rPr>
+          <w:rStyle w:val="fontstyle31"/>
+        </w:rPr>
+        <w:t xml:space="preserve">copy </w:t>
+      </w:r>
+      <w:r>
+        <w:rPr>
+          <w:rStyle w:val="fontstyle21"/>
+        </w:rPr>
+        <w:t xml:space="preserve">and </w:t>
+      </w:r>
+      <w:r>
+        <w:rPr>
+          <w:rStyle w:val="fontstyle31"/>
+        </w:rPr>
+        <w:t xml:space="preserve">componentN </w:t>
+      </w:r>
+      <w:r>
+        <w:rPr>
+          <w:rStyle w:val="fontstyle21"/>
+        </w:rPr>
+        <w:t>functions.</w:t>
+      </w:r>
+      <w:r>
+        <w:rPr>
+          <w:rFonts w:ascii="Cambria" w:hAnsi="Cambria"/>
+          <w:color w:val="000000"/>
+        </w:rPr>
+        <w:br/>
+      </w:r>
+      <w:r>
+        <w:rPr>
+          <w:rStyle w:val="fontstyle01"/>
+        </w:rPr>
+        <w:t xml:space="preserve">• </w:t>
+      </w:r>
+      <w:r>
+        <w:rPr>
+          <w:rStyle w:val="fontstyle21"/>
+        </w:rPr>
+        <w:t xml:space="preserve">The data class </w:t>
+      </w:r>
+      <w:r>
+        <w:rPr>
+          <w:rStyle w:val="fontstyle31"/>
+        </w:rPr>
+        <w:t xml:space="preserve">equals </w:t>
+      </w:r>
+      <w:r>
+        <w:rPr>
+          <w:rStyle w:val="fontstyle21"/>
+        </w:rPr>
+        <w:t>function checks for equality by looking at each object’s property values. If two</w:t>
+      </w:r>
+      <w:r>
+        <w:rPr>
+          <w:rFonts w:ascii="Cambria" w:hAnsi="Cambria"/>
+          <w:color w:val="000000"/>
+        </w:rPr>
+        <w:br/>
+      </w:r>
+      <w:r>
+        <w:rPr>
+          <w:rStyle w:val="fontstyle21"/>
+        </w:rPr>
+        <w:t xml:space="preserve">data objects hold the same data, the </w:t>
+      </w:r>
+      <w:r>
+        <w:rPr>
+          <w:rStyle w:val="fontstyle31"/>
+        </w:rPr>
+        <w:t xml:space="preserve">equals </w:t>
+      </w:r>
+      <w:r>
+        <w:rPr>
+          <w:rStyle w:val="fontstyle21"/>
+        </w:rPr>
+        <w:t xml:space="preserve">function returns </w:t>
+      </w:r>
+      <w:r>
+        <w:rPr>
+          <w:rStyle w:val="fontstyle31"/>
+        </w:rPr>
+        <w:t>true</w:t>
+      </w:r>
       <w:r>
         <w:rPr>
           <w:rStyle w:val="fontstyle21"/>
@@ -575,422 +905,18 @@
         <w:rPr>
           <w:rStyle w:val="fontstyle21"/>
         </w:rPr>
-        <w:t xml:space="preserve">Every class inherits an </w:t>
-      </w:r>
-      <w:r>
-        <w:rPr>
-          <w:rStyle w:val="fontstyle31"/>
-        </w:rPr>
-        <w:t>equals</w:t>
-      </w:r>
-      <w:r>
-        <w:rPr>
-          <w:rStyle w:val="fontstyle21"/>
-        </w:rPr>
-        <w:t xml:space="preserve">, </w:t>
-      </w:r>
-      <w:proofErr w:type="spellStart"/>
-      <w:r>
-        <w:rPr>
-          <w:rStyle w:val="fontstyle31"/>
-        </w:rPr>
-        <w:t>hashCode</w:t>
-      </w:r>
-      <w:proofErr w:type="spellEnd"/>
-      <w:r>
-        <w:rPr>
-          <w:rStyle w:val="fontstyle31"/>
-        </w:rPr>
-        <w:t xml:space="preserve"> </w:t>
-      </w:r>
-      <w:r>
-        <w:rPr>
-          <w:rStyle w:val="fontstyle21"/>
-        </w:rPr>
-        <w:t xml:space="preserve">and </w:t>
-      </w:r>
-      <w:proofErr w:type="spellStart"/>
-      <w:r>
-        <w:rPr>
-          <w:rStyle w:val="fontstyle31"/>
-        </w:rPr>
-        <w:t>toString</w:t>
-      </w:r>
-      <w:proofErr w:type="spellEnd"/>
-      <w:r>
-        <w:rPr>
-          <w:rStyle w:val="fontstyle31"/>
-        </w:rPr>
-        <w:t xml:space="preserve"> </w:t>
-      </w:r>
-      <w:r>
-        <w:rPr>
-          <w:rStyle w:val="fontstyle21"/>
-        </w:rPr>
-        <w:t xml:space="preserve">function from the </w:t>
-      </w:r>
-      <w:r>
-        <w:rPr>
-          <w:rStyle w:val="fontstyle31"/>
-        </w:rPr>
-        <w:t xml:space="preserve">Any </w:t>
-      </w:r>
-      <w:r>
-        <w:rPr>
-          <w:rStyle w:val="fontstyle21"/>
-        </w:rPr>
-        <w:t>class because every</w:t>
-      </w:r>
-      <w:r>
-        <w:rPr>
-          <w:rFonts w:ascii="Cambria" w:hAnsi="Cambria"/>
-          <w:color w:val="000000"/>
-        </w:rPr>
-        <w:br/>
-      </w:r>
-      <w:r>
-        <w:rPr>
-          <w:rStyle w:val="fontstyle21"/>
-        </w:rPr>
-        <w:t xml:space="preserve">class is a subclass of </w:t>
-      </w:r>
-      <w:r>
-        <w:rPr>
-          <w:rStyle w:val="fontstyle31"/>
-        </w:rPr>
-        <w:t>Any</w:t>
-      </w:r>
-      <w:r>
-        <w:rPr>
-          <w:rStyle w:val="fontstyle21"/>
-        </w:rPr>
-        <w:t>. These functions can be overridden.</w:t>
-      </w:r>
-      <w:r>
-        <w:rPr>
-          <w:rFonts w:ascii="Cambria" w:hAnsi="Cambria"/>
-          <w:color w:val="000000"/>
-        </w:rPr>
-        <w:br/>
-      </w:r>
-      <w:r>
-        <w:rPr>
-          <w:rStyle w:val="fontstyle01"/>
-        </w:rPr>
-        <w:t xml:space="preserve">• </w:t>
-      </w:r>
-      <w:r>
-        <w:rPr>
-          <w:rStyle w:val="fontstyle21"/>
-        </w:rPr>
         <w:t xml:space="preserve">The </w:t>
       </w:r>
       <w:r>
         <w:rPr>
           <w:rStyle w:val="fontstyle31"/>
         </w:rPr>
-        <w:t xml:space="preserve">equals </w:t>
-      </w:r>
-      <w:r>
-        <w:rPr>
-          <w:rStyle w:val="fontstyle21"/>
-        </w:rPr>
-        <w:t xml:space="preserve">function tells you if two objects are considered “equal”. By default, it returns </w:t>
-      </w:r>
-      <w:r>
-        <w:rPr>
-          <w:rStyle w:val="fontstyle31"/>
-        </w:rPr>
-        <w:t xml:space="preserve">true </w:t>
-      </w:r>
-      <w:r>
-        <w:rPr>
-          <w:rStyle w:val="fontstyle21"/>
-        </w:rPr>
-        <w:t>if it’s</w:t>
-      </w:r>
-      <w:r>
-        <w:rPr>
-          <w:rFonts w:ascii="Cambria" w:hAnsi="Cambria"/>
-          <w:color w:val="000000"/>
-        </w:rPr>
-        <w:br/>
-      </w:r>
-      <w:r>
-        <w:rPr>
-          <w:rStyle w:val="fontstyle21"/>
-        </w:rPr>
-        <w:t xml:space="preserve">used to test the same underlying object, and </w:t>
-      </w:r>
-      <w:r>
-        <w:rPr>
-          <w:rStyle w:val="fontstyle31"/>
-        </w:rPr>
-        <w:t xml:space="preserve">false </w:t>
-      </w:r>
-      <w:r>
-        <w:rPr>
-          <w:rStyle w:val="fontstyle21"/>
-        </w:rPr>
-        <w:t>if it’s used to test separate objects.</w:t>
-      </w:r>
-      <w:r>
-        <w:rPr>
-          <w:rFonts w:ascii="Cambria" w:hAnsi="Cambria"/>
-          <w:color w:val="000000"/>
-        </w:rPr>
-        <w:br/>
-      </w:r>
-      <w:r>
-        <w:rPr>
-          <w:rStyle w:val="fontstyle01"/>
-        </w:rPr>
-        <w:t xml:space="preserve">• </w:t>
-      </w:r>
-      <w:r>
-        <w:rPr>
-          <w:rStyle w:val="fontstyle21"/>
-        </w:rPr>
-        <w:t xml:space="preserve">The </w:t>
-      </w:r>
-      <w:r>
-        <w:rPr>
-          <w:rStyle w:val="fontstyle31"/>
-        </w:rPr>
-        <w:t xml:space="preserve">=== </w:t>
-      </w:r>
-      <w:r>
-        <w:rPr>
-          <w:rStyle w:val="fontstyle21"/>
-        </w:rPr>
-        <w:t>operator lets you check whether two variables refer to the same underlying object</w:t>
-      </w:r>
-      <w:r>
-        <w:rPr>
-          <w:rFonts w:ascii="Cambria" w:hAnsi="Cambria"/>
-          <w:color w:val="000000"/>
-        </w:rPr>
-        <w:br/>
-      </w:r>
-      <w:r>
-        <w:rPr>
-          <w:rStyle w:val="fontstyle21"/>
-        </w:rPr>
-        <w:t>irrespective of the object’s type.</w:t>
-      </w:r>
-      <w:r>
-        <w:rPr>
-          <w:rFonts w:ascii="Cambria" w:hAnsi="Cambria"/>
-          <w:color w:val="000000"/>
-        </w:rPr>
-        <w:br/>
-      </w:r>
-      <w:r>
-        <w:rPr>
-          <w:rStyle w:val="fontstyle01"/>
-        </w:rPr>
-        <w:t xml:space="preserve">• </w:t>
-      </w:r>
-      <w:r>
-        <w:rPr>
-          <w:rStyle w:val="fontstyle21"/>
-        </w:rPr>
-        <w:t>A data class lets you create objects whose main purpose is to store data. It automatically overrides</w:t>
-      </w:r>
-      <w:r>
-        <w:rPr>
-          <w:rFonts w:ascii="Cambria" w:hAnsi="Cambria"/>
-          <w:color w:val="000000"/>
-        </w:rPr>
-        <w:br/>
-      </w:r>
-      <w:r>
-        <w:rPr>
-          <w:rStyle w:val="fontstyle21"/>
-        </w:rPr>
-        <w:t xml:space="preserve">the </w:t>
-      </w:r>
-      <w:r>
-        <w:rPr>
-          <w:rStyle w:val="fontstyle31"/>
-        </w:rPr>
-        <w:t>equals</w:t>
-      </w:r>
-      <w:r>
-        <w:rPr>
-          <w:rStyle w:val="fontstyle21"/>
-        </w:rPr>
-        <w:t xml:space="preserve">, </w:t>
-      </w:r>
-      <w:proofErr w:type="spellStart"/>
-      <w:r>
-        <w:rPr>
-          <w:rStyle w:val="fontstyle31"/>
-        </w:rPr>
-        <w:t>hashCode</w:t>
-      </w:r>
-      <w:proofErr w:type="spellEnd"/>
-      <w:r>
-        <w:rPr>
-          <w:rStyle w:val="fontstyle31"/>
-        </w:rPr>
-        <w:t xml:space="preserve"> </w:t>
-      </w:r>
-      <w:r>
-        <w:rPr>
-          <w:rStyle w:val="fontstyle21"/>
-        </w:rPr>
-        <w:t xml:space="preserve">and </w:t>
-      </w:r>
-      <w:proofErr w:type="spellStart"/>
-      <w:r>
-        <w:rPr>
-          <w:rStyle w:val="fontstyle31"/>
-        </w:rPr>
-        <w:t>toString</w:t>
-      </w:r>
-      <w:proofErr w:type="spellEnd"/>
-      <w:r>
-        <w:rPr>
-          <w:rStyle w:val="fontstyle31"/>
-        </w:rPr>
-        <w:t xml:space="preserve"> </w:t>
-      </w:r>
-      <w:r>
-        <w:rPr>
-          <w:rStyle w:val="fontstyle21"/>
-        </w:rPr>
-        <w:t xml:space="preserve">functions, and includes </w:t>
-      </w:r>
-      <w:r>
-        <w:rPr>
-          <w:rStyle w:val="fontstyle31"/>
-        </w:rPr>
         <w:t xml:space="preserve">copy </w:t>
       </w:r>
       <w:r>
         <w:rPr>
           <w:rStyle w:val="fontstyle21"/>
         </w:rPr>
-        <w:t xml:space="preserve">and </w:t>
-      </w:r>
-      <w:proofErr w:type="spellStart"/>
-      <w:r>
-        <w:rPr>
-          <w:rStyle w:val="fontstyle31"/>
-        </w:rPr>
-        <w:t>componentN</w:t>
-      </w:r>
-      <w:proofErr w:type="spellEnd"/>
-      <w:r>
-        <w:rPr>
-          <w:rStyle w:val="fontstyle31"/>
-        </w:rPr>
-        <w:t xml:space="preserve"> </w:t>
-      </w:r>
-      <w:r>
-        <w:rPr>
-          <w:rStyle w:val="fontstyle21"/>
-        </w:rPr>
-        <w:t>functions.</w:t>
-      </w:r>
-      <w:r>
-        <w:rPr>
-          <w:rFonts w:ascii="Cambria" w:hAnsi="Cambria"/>
-          <w:color w:val="000000"/>
-        </w:rPr>
-        <w:br/>
-      </w:r>
-      <w:r>
-        <w:rPr>
-          <w:rStyle w:val="fontstyle01"/>
-        </w:rPr>
-        <w:t xml:space="preserve">• </w:t>
-      </w:r>
-      <w:r>
-        <w:rPr>
-          <w:rStyle w:val="fontstyle21"/>
-        </w:rPr>
-        <w:t xml:space="preserve">The data class </w:t>
-      </w:r>
-      <w:r>
-        <w:rPr>
-          <w:rStyle w:val="fontstyle31"/>
-        </w:rPr>
-        <w:t xml:space="preserve">equals </w:t>
-      </w:r>
-      <w:r>
-        <w:rPr>
-          <w:rStyle w:val="fontstyle21"/>
-        </w:rPr>
-        <w:t>function checks for equality by looking at each object’s property values. If two</w:t>
-      </w:r>
-      <w:r>
-        <w:rPr>
-          <w:rFonts w:ascii="Cambria" w:hAnsi="Cambria"/>
-          <w:color w:val="000000"/>
-        </w:rPr>
-        <w:br/>
-      </w:r>
-      <w:r>
-        <w:rPr>
-          <w:rStyle w:val="fontstyle21"/>
-        </w:rPr>
-        <w:t xml:space="preserve">data objects hold the same data, the </w:t>
-      </w:r>
-      <w:r>
-        <w:rPr>
-          <w:rStyle w:val="fontstyle31"/>
-        </w:rPr>
-        <w:t xml:space="preserve">equals </w:t>
-      </w:r>
-      <w:r>
-        <w:rPr>
-          <w:rStyle w:val="fontstyle21"/>
-        </w:rPr>
-        <w:t xml:space="preserve">function returns </w:t>
-      </w:r>
-      <w:r>
-        <w:rPr>
-          <w:rStyle w:val="fontstyle31"/>
-        </w:rPr>
-        <w:t>true</w:t>
-      </w:r>
-      <w:r>
-        <w:rPr>
-          <w:rStyle w:val="fontstyle21"/>
-        </w:rPr>
-        <w:t>.</w:t>
-      </w:r>
-      <w:r>
-        <w:rPr>
-          <w:rFonts w:ascii="Cambria" w:hAnsi="Cambria"/>
-          <w:color w:val="000000"/>
-        </w:rPr>
-        <w:br/>
-      </w:r>
-      <w:r>
-        <w:rPr>
-          <w:rStyle w:val="fontstyle01"/>
-        </w:rPr>
-        <w:t xml:space="preserve">• </w:t>
-      </w:r>
-      <w:r>
-        <w:rPr>
-          <w:rStyle w:val="fontstyle21"/>
-        </w:rPr>
-        <w:t xml:space="preserve">The </w:t>
-      </w:r>
-      <w:r>
-        <w:rPr>
-          <w:rStyle w:val="fontstyle31"/>
-        </w:rPr>
-        <w:t xml:space="preserve">copy </w:t>
-      </w:r>
-      <w:r>
-        <w:rPr>
-          <w:rStyle w:val="fontstyle21"/>
-        </w:rPr>
         <w:t>function lets you create a new copy of a data object, altering some of its properties. The</w:t>
       </w:r>
       <w:r>
@@ -1019,39 +945,17 @@
         </w:rPr>
         <w:t xml:space="preserve">• </w:t>
       </w:r>
-      <w:proofErr w:type="spellStart"/>
-      <w:r>
-        <w:rPr>
-          <w:rStyle w:val="fontstyle31"/>
-        </w:rPr>
-        <w:t>componentN</w:t>
-      </w:r>
-      <w:proofErr w:type="spellEnd"/>
-      <w:r>
-        <w:rPr>
-          <w:rStyle w:val="fontstyle31"/>
-        </w:rPr>
-        <w:t xml:space="preserve"> </w:t>
-      </w:r>
-      <w:r>
-        <w:rPr>
-          <w:rStyle w:val="fontstyle21"/>
-        </w:rPr>
-        <w:t xml:space="preserve">functions let you </w:t>
-      </w:r>
-      <w:proofErr w:type="spellStart"/>
-      <w:r>
-        <w:rPr>
-          <w:rStyle w:val="fontstyle21"/>
-        </w:rPr>
-        <w:t>destructure</w:t>
-      </w:r>
-      <w:proofErr w:type="spellEnd"/>
-      <w:r>
-        <w:rPr>
-          <w:rStyle w:val="fontstyle21"/>
-        </w:rPr>
-        <w:t xml:space="preserve"> data objects into their component property values.</w:t>
+      <w:r>
+        <w:rPr>
+          <w:rStyle w:val="fontstyle31"/>
+        </w:rPr>
+        <w:t xml:space="preserve">componentN </w:t>
+      </w:r>
+      <w:r>
+        <w:rPr>
+          <w:rStyle w:val="fontstyle21"/>
+        </w:rPr>
+        <w:t>functions let you destructure data objects into their component property values.</w:t>
       </w:r>
       <w:r>
         <w:rPr>
@@ -1206,34 +1110,553 @@
         <w:rPr>
           <w:rStyle w:val="fontstyle51"/>
         </w:rPr>
-        <w:t xml:space="preserve">* Each parameter must be marked as </w:t>
-      </w:r>
-      <w:proofErr w:type="spellStart"/>
+        <w:t>* Each parameter must be marked as val or var.</w:t>
+      </w:r>
+      <w:r>
+        <w:rPr>
+          <w:rFonts w:ascii="TimesNewRomanPSMT" w:hAnsi="TimesNewRomanPSMT"/>
+          <w:color w:val="000000"/>
+        </w:rPr>
+        <w:br/>
+      </w:r>
       <w:r>
         <w:rPr>
           <w:rStyle w:val="fontstyle51"/>
         </w:rPr>
-        <w:t>val</w:t>
-      </w:r>
-      <w:proofErr w:type="spellEnd"/>
-      <w:r>
-        <w:rPr>
-          <w:rStyle w:val="fontstyle51"/>
-        </w:rPr>
-        <w:t xml:space="preserve"> or var.</w:t>
-      </w:r>
-      <w:r>
-        <w:rPr>
-          <w:rFonts w:ascii="TimesNewRomanPSMT" w:hAnsi="TimesNewRomanPSMT"/>
-          <w:color w:val="000000"/>
-        </w:rPr>
-        <w:br/>
-      </w:r>
-      <w:r>
-        <w:rPr>
-          <w:rStyle w:val="fontstyle51"/>
-        </w:rPr>
         <w:t>*Data classes must not be open or abstract.</w:t>
+      </w:r>
+    </w:p>
+    <w:p>
+      <w:pPr>
+        <w:jc w:val="center"/>
+        <w:rPr>
+          <w:rStyle w:val="fontstyle21"/>
+          <w:b/>
+        </w:rPr>
+      </w:pPr>
+      <w:r>
+        <w:rPr>
+          <w:rStyle w:val="fontstyle01"/>
+          <w:b/>
+        </w:rPr>
+        <w:t xml:space="preserve">Chapter 8. </w:t>
+      </w:r>
+      <w:r>
+        <w:rPr>
+          <w:rStyle w:val="fontstyle21"/>
+          <w:b/>
+        </w:rPr>
+        <w:t>nulls and exceptions</w:t>
+      </w:r>
+    </w:p>
+    <w:p>
+      <w:r>
+        <w:rPr>
+          <w:rStyle w:val="fontstyle01"/>
+        </w:rPr>
+        <w:t xml:space="preserve">• </w:t>
+      </w:r>
+      <w:r>
+        <w:rPr>
+          <w:rStyle w:val="fontstyle21"/>
+        </w:rPr>
+        <w:t xml:space="preserve">null </w:t>
+      </w:r>
+      <w:r>
+        <w:rPr>
+          <w:rStyle w:val="fontstyle31"/>
+        </w:rPr>
+        <w:t>is a value that means a variable doesn’t hold a reference to an object. The variable exists, but it</w:t>
+      </w:r>
+      <w:r>
+        <w:rPr>
+          <w:rFonts w:ascii="Cambria" w:hAnsi="Cambria"/>
+          <w:color w:val="000000"/>
+        </w:rPr>
+        <w:br/>
+      </w:r>
+      <w:r>
+        <w:rPr>
+          <w:rStyle w:val="fontstyle31"/>
+        </w:rPr>
+        <w:t>doesn’t refer to anything.</w:t>
+      </w:r>
+      <w:r>
+        <w:rPr>
+          <w:rFonts w:ascii="Cambria" w:hAnsi="Cambria"/>
+          <w:color w:val="000000"/>
+        </w:rPr>
+        <w:br/>
+      </w:r>
+      <w:r>
+        <w:rPr>
+          <w:rStyle w:val="fontstyle01"/>
+        </w:rPr>
+        <w:t xml:space="preserve">• </w:t>
+      </w:r>
+      <w:r>
+        <w:rPr>
+          <w:rStyle w:val="fontstyle31"/>
+        </w:rPr>
+        <w:t>A nullable type can hold null values in addition to its base type. You define a type as nullable by</w:t>
+      </w:r>
+      <w:r>
+        <w:rPr>
+          <w:rFonts w:ascii="Cambria" w:hAnsi="Cambria"/>
+          <w:color w:val="000000"/>
+        </w:rPr>
+        <w:br/>
+      </w:r>
+      <w:r>
+        <w:rPr>
+          <w:rStyle w:val="fontstyle31"/>
+        </w:rPr>
+        <w:t xml:space="preserve">adding a </w:t>
+      </w:r>
+      <w:r>
+        <w:rPr>
+          <w:rStyle w:val="fontstyle21"/>
+        </w:rPr>
+        <w:t xml:space="preserve">? </w:t>
+      </w:r>
+      <w:r>
+        <w:rPr>
+          <w:rStyle w:val="fontstyle31"/>
+        </w:rPr>
+        <w:t>to the end of it.</w:t>
+      </w:r>
+      <w:r>
+        <w:rPr>
+          <w:rFonts w:ascii="Cambria" w:hAnsi="Cambria"/>
+          <w:color w:val="000000"/>
+        </w:rPr>
+        <w:br/>
+      </w:r>
+      <w:r>
+        <w:rPr>
+          <w:rStyle w:val="fontstyle01"/>
+        </w:rPr>
+        <w:t xml:space="preserve">• </w:t>
+      </w:r>
+      <w:r>
+        <w:rPr>
+          <w:rStyle w:val="fontstyle31"/>
+        </w:rPr>
+        <w:t xml:space="preserve">To access a nullable variable’s properties and functions, you must first check that it’s not </w:t>
+      </w:r>
+      <w:r>
+        <w:rPr>
+          <w:rStyle w:val="fontstyle21"/>
+        </w:rPr>
+        <w:t>null</w:t>
+      </w:r>
+      <w:r>
+        <w:rPr>
+          <w:rStyle w:val="fontstyle31"/>
+        </w:rPr>
+        <w:t>.</w:t>
+      </w:r>
+      <w:r>
+        <w:rPr>
+          <w:rFonts w:ascii="Cambria" w:hAnsi="Cambria"/>
+          <w:color w:val="000000"/>
+        </w:rPr>
+        <w:br/>
+      </w:r>
+      <w:r>
+        <w:rPr>
+          <w:rStyle w:val="fontstyle01"/>
+        </w:rPr>
+        <w:t xml:space="preserve">• </w:t>
+      </w:r>
+      <w:r>
+        <w:rPr>
+          <w:rStyle w:val="fontstyle31"/>
+        </w:rPr>
+        <w:t xml:space="preserve">If the compiler can’t guarantee that a variable is not </w:t>
+      </w:r>
+      <w:r>
+        <w:rPr>
+          <w:rStyle w:val="fontstyle21"/>
+        </w:rPr>
+        <w:t xml:space="preserve">null </w:t>
+      </w:r>
+      <w:r>
+        <w:rPr>
+          <w:rStyle w:val="fontstyle31"/>
+        </w:rPr>
+        <w:t>in between a null-check and its usage, you</w:t>
+      </w:r>
+      <w:r>
+        <w:rPr>
+          <w:rFonts w:ascii="Cambria" w:hAnsi="Cambria"/>
+          <w:color w:val="000000"/>
+        </w:rPr>
+        <w:br/>
+      </w:r>
+      <w:r>
+        <w:rPr>
+          <w:rStyle w:val="fontstyle31"/>
+        </w:rPr>
+        <w:t>must access properties and functions using the safe call operator (</w:t>
+      </w:r>
+      <w:r>
+        <w:rPr>
+          <w:rStyle w:val="fontstyle21"/>
+        </w:rPr>
+        <w:t>?.</w:t>
+      </w:r>
+      <w:r>
+        <w:rPr>
+          <w:rStyle w:val="fontstyle31"/>
+        </w:rPr>
+        <w:t>).</w:t>
+      </w:r>
+      <w:r>
+        <w:rPr>
+          <w:rFonts w:ascii="Cambria" w:hAnsi="Cambria"/>
+          <w:color w:val="000000"/>
+        </w:rPr>
+        <w:br/>
+      </w:r>
+      <w:r>
+        <w:rPr>
+          <w:rStyle w:val="fontstyle01"/>
+        </w:rPr>
+        <w:t xml:space="preserve">• </w:t>
+      </w:r>
+      <w:r>
+        <w:rPr>
+          <w:rStyle w:val="fontstyle31"/>
+        </w:rPr>
+        <w:t>You can chain safe calls together.</w:t>
+      </w:r>
+      <w:r>
+        <w:rPr>
+          <w:rFonts w:ascii="Cambria" w:hAnsi="Cambria"/>
+          <w:color w:val="000000"/>
+        </w:rPr>
+        <w:br/>
+      </w:r>
+      <w:r>
+        <w:rPr>
+          <w:rStyle w:val="fontstyle01"/>
+        </w:rPr>
+        <w:t xml:space="preserve">• </w:t>
+      </w:r>
+      <w:r>
+        <w:rPr>
+          <w:rStyle w:val="fontstyle31"/>
+        </w:rPr>
+        <w:t xml:space="preserve">To execute code if (and only if) a value is not </w:t>
+      </w:r>
+      <w:r>
+        <w:rPr>
+          <w:rStyle w:val="fontstyle21"/>
+        </w:rPr>
+        <w:t>null</w:t>
+      </w:r>
+      <w:r>
+        <w:rPr>
+          <w:rStyle w:val="fontstyle31"/>
+        </w:rPr>
+        <w:t xml:space="preserve">, use </w:t>
+      </w:r>
+      <w:r>
+        <w:rPr>
+          <w:rStyle w:val="fontstyle21"/>
+        </w:rPr>
+        <w:t>?.let</w:t>
+      </w:r>
+      <w:r>
+        <w:rPr>
+          <w:rStyle w:val="fontstyle31"/>
+        </w:rPr>
+        <w:t>.</w:t>
+      </w:r>
+      <w:r>
+        <w:rPr>
+          <w:rFonts w:ascii="Cambria" w:hAnsi="Cambria"/>
+          <w:color w:val="000000"/>
+        </w:rPr>
+        <w:br/>
+      </w:r>
+      <w:r>
+        <w:rPr>
+          <w:rStyle w:val="fontstyle01"/>
+        </w:rPr>
+        <w:t xml:space="preserve">• </w:t>
+      </w:r>
+      <w:r>
+        <w:rPr>
+          <w:rStyle w:val="fontstyle31"/>
+        </w:rPr>
+        <w:t>The Elvis operator (</w:t>
+      </w:r>
+      <w:r>
+        <w:rPr>
+          <w:rStyle w:val="fontstyle21"/>
+        </w:rPr>
+        <w:t>?:</w:t>
+      </w:r>
+      <w:r>
+        <w:rPr>
+          <w:rStyle w:val="fontstyle31"/>
+        </w:rPr>
+        <w:t xml:space="preserve">) is a safe alternative to an </w:t>
+      </w:r>
+      <w:r>
+        <w:rPr>
+          <w:rStyle w:val="fontstyle21"/>
+        </w:rPr>
+        <w:t xml:space="preserve">if </w:t>
+      </w:r>
+      <w:r>
+        <w:rPr>
+          <w:rStyle w:val="fontstyle31"/>
+        </w:rPr>
+        <w:t>expression.</w:t>
+      </w:r>
+      <w:r>
+        <w:rPr>
+          <w:rFonts w:ascii="Cambria" w:hAnsi="Cambria"/>
+          <w:color w:val="000000"/>
+        </w:rPr>
+        <w:br/>
+      </w:r>
+      <w:r>
+        <w:rPr>
+          <w:rStyle w:val="fontstyle01"/>
+        </w:rPr>
+        <w:t xml:space="preserve">• </w:t>
+      </w:r>
+      <w:r>
+        <w:rPr>
+          <w:rStyle w:val="fontstyle31"/>
+        </w:rPr>
+        <w:t>The not-null assertion operator (</w:t>
+      </w:r>
+      <w:r>
+        <w:rPr>
+          <w:rStyle w:val="fontstyle21"/>
+        </w:rPr>
+        <w:t>!!</w:t>
+      </w:r>
+      <w:r>
+        <w:rPr>
+          <w:rStyle w:val="fontstyle31"/>
+        </w:rPr>
+        <w:t xml:space="preserve">) throws a </w:t>
+      </w:r>
+      <w:r>
+        <w:rPr>
+          <w:rStyle w:val="fontstyle21"/>
+        </w:rPr>
+        <w:t xml:space="preserve">NullPointerException </w:t>
+      </w:r>
+      <w:r>
+        <w:rPr>
+          <w:rStyle w:val="fontstyle31"/>
+        </w:rPr>
+        <w:t>if the subject of your</w:t>
+      </w:r>
+      <w:r>
+        <w:rPr>
+          <w:rFonts w:ascii="Cambria" w:hAnsi="Cambria"/>
+          <w:color w:val="000000"/>
+        </w:rPr>
+        <w:br/>
+      </w:r>
+      <w:r>
+        <w:rPr>
+          <w:rStyle w:val="fontstyle31"/>
+        </w:rPr>
+        <w:t xml:space="preserve">assertion is </w:t>
+      </w:r>
+      <w:r>
+        <w:rPr>
+          <w:rStyle w:val="fontstyle21"/>
+        </w:rPr>
+        <w:t>null</w:t>
+      </w:r>
+      <w:r>
+        <w:rPr>
+          <w:rStyle w:val="fontstyle31"/>
+        </w:rPr>
+        <w:t>.</w:t>
+      </w:r>
+      <w:r>
+        <w:rPr>
+          <w:rFonts w:ascii="Cambria" w:hAnsi="Cambria"/>
+          <w:color w:val="000000"/>
+        </w:rPr>
+        <w:br/>
+      </w:r>
+      <w:r>
+        <w:rPr>
+          <w:rStyle w:val="fontstyle01"/>
+        </w:rPr>
+        <w:t xml:space="preserve">• </w:t>
+      </w:r>
+      <w:r>
+        <w:rPr>
+          <w:rStyle w:val="fontstyle31"/>
+        </w:rPr>
+        <w:t xml:space="preserve">An exception is a warning that occurs in exceptional situations. It’s an object of type </w:t>
+      </w:r>
+      <w:r>
+        <w:rPr>
+          <w:rStyle w:val="fontstyle21"/>
+        </w:rPr>
+        <w:t>Exception</w:t>
+      </w:r>
+      <w:r>
+        <w:rPr>
+          <w:rStyle w:val="fontstyle31"/>
+        </w:rPr>
+        <w:t>.</w:t>
+      </w:r>
+      <w:r>
+        <w:rPr>
+          <w:rFonts w:ascii="Cambria" w:hAnsi="Cambria"/>
+          <w:color w:val="000000"/>
+        </w:rPr>
+        <w:br/>
+      </w:r>
+      <w:r>
+        <w:rPr>
+          <w:rStyle w:val="fontstyle01"/>
+        </w:rPr>
+        <w:t xml:space="preserve">• </w:t>
+      </w:r>
+      <w:r>
+        <w:rPr>
+          <w:rStyle w:val="fontstyle31"/>
+        </w:rPr>
+        <w:t xml:space="preserve">Use </w:t>
+      </w:r>
+      <w:r>
+        <w:rPr>
+          <w:rStyle w:val="fontstyle21"/>
+        </w:rPr>
+        <w:t xml:space="preserve">throw </w:t>
+      </w:r>
+      <w:r>
+        <w:rPr>
+          <w:rStyle w:val="fontstyle31"/>
+        </w:rPr>
+        <w:t>to throw an exception.</w:t>
+      </w:r>
+      <w:r>
+        <w:rPr>
+          <w:rFonts w:ascii="Cambria" w:hAnsi="Cambria"/>
+          <w:color w:val="000000"/>
+        </w:rPr>
+        <w:br/>
+      </w:r>
+      <w:r>
+        <w:rPr>
+          <w:rStyle w:val="fontstyle01"/>
+        </w:rPr>
+        <w:t xml:space="preserve">• </w:t>
+      </w:r>
+      <w:r>
+        <w:rPr>
+          <w:rStyle w:val="fontstyle31"/>
+        </w:rPr>
+        <w:t xml:space="preserve">Catch an exception using </w:t>
+      </w:r>
+      <w:r>
+        <w:rPr>
+          <w:rStyle w:val="fontstyle21"/>
+        </w:rPr>
+        <w:t>try/catch/finally</w:t>
+      </w:r>
+      <w:r>
+        <w:rPr>
+          <w:rStyle w:val="fontstyle31"/>
+        </w:rPr>
+        <w:t>.</w:t>
+      </w:r>
+      <w:r>
+        <w:rPr>
+          <w:rFonts w:ascii="Cambria" w:hAnsi="Cambria"/>
+          <w:color w:val="000000"/>
+        </w:rPr>
+        <w:br/>
+      </w:r>
+      <w:r>
+        <w:rPr>
+          <w:rStyle w:val="fontstyle01"/>
+        </w:rPr>
+        <w:t xml:space="preserve">• </w:t>
+      </w:r>
+      <w:r>
+        <w:rPr>
+          <w:rStyle w:val="fontstyle21"/>
+        </w:rPr>
+        <w:t xml:space="preserve">try </w:t>
+      </w:r>
+      <w:r>
+        <w:rPr>
+          <w:rStyle w:val="fontstyle31"/>
+        </w:rPr>
+        <w:t xml:space="preserve">and </w:t>
+      </w:r>
+      <w:r>
+        <w:rPr>
+          <w:rStyle w:val="fontstyle21"/>
+        </w:rPr>
+        <w:t xml:space="preserve">throw </w:t>
+      </w:r>
+      <w:r>
+        <w:rPr>
+          <w:rStyle w:val="fontstyle31"/>
+        </w:rPr>
+        <w:t>are expressions.</w:t>
+      </w:r>
+      <w:r>
+        <w:rPr>
+          <w:rFonts w:ascii="Cambria" w:hAnsi="Cambria"/>
+          <w:color w:val="000000"/>
+        </w:rPr>
+        <w:br/>
+      </w:r>
+      <w:r>
+        <w:rPr>
+          <w:rStyle w:val="fontstyle01"/>
+        </w:rPr>
+        <w:t xml:space="preserve">• </w:t>
+      </w:r>
+      <w:r>
+        <w:rPr>
+          <w:rStyle w:val="fontstyle31"/>
+        </w:rPr>
+        <w:t>Use a safe cast (</w:t>
+      </w:r>
+      <w:r>
+        <w:rPr>
+          <w:rStyle w:val="fontstyle21"/>
+        </w:rPr>
+        <w:t>as?</w:t>
+      </w:r>
+      <w:r>
+        <w:rPr>
+          <w:rStyle w:val="fontstyle31"/>
+        </w:rPr>
+        <w:t xml:space="preserve">) to avoid getting a </w:t>
+      </w:r>
+      <w:r>
+        <w:rPr>
+          <w:rStyle w:val="fontstyle21"/>
+        </w:rPr>
+        <w:t>ClassCastException</w:t>
+      </w:r>
+      <w:r>
+        <w:rPr>
+          <w:rStyle w:val="fontstyle21"/>
+        </w:rPr>
+        <w:t>.</w:t>
       </w:r>
       <w:bookmarkStart w:id="0" w:name="_GoBack"/>
       <w:bookmarkEnd w:id="0"/>
@@ -2013,7 +2436,7 @@
 </file>
 
 <file path=customXml/itemProps1.xml><?xml version="1.0" encoding="utf-8"?>
-<ds:datastoreItem xmlns:ds="http://schemas.openxmlformats.org/officeDocument/2006/customXml" ds:itemID="{0B426E56-81DB-4322-A0D1-34771FB2BE9E}">
+<ds:datastoreItem xmlns:ds="http://schemas.openxmlformats.org/officeDocument/2006/customXml" ds:itemID="{5E4B91CC-E8D1-4967-8012-4B247250B526}">
   <ds:schemaRefs>
     <ds:schemaRef ds:uri="http://schemas.openxmlformats.org/officeDocument/2006/bibliography"/>
   </ds:schemaRefs>

</xml_diff>